<commit_message>
Deploying to gh-pages from @ KyleJaworski/KyleJaworski.github.io@6c782f5a4727b009d139d6334533fdfdadd04f78 🚀
</commit_message>
<xml_diff>
--- a/assets/docs/KyleJaworskiResume.docx
+++ b/assets/docs/KyleJaworskiResume.docx
@@ -18,16 +18,7 @@
           <w:szCs w:val="24"/>
           <w:rtl w:val="0"/>
         </w:rPr>
-        <w:t xml:space="preserve"> David (Kyle)</w:t>
-      </w:r>
-      <w:r>
-        <w:rPr>
-          <w:b w:val="1"/>
-          <w:sz w:val="24"/>
-          <w:szCs w:val="24"/>
-          <w:rtl w:val="0"/>
-        </w:rPr>
-        <w:t xml:space="preserve"> Jaworski</w:t>
+        <w:t xml:space="preserve">  David (Kyle) Jaworski</w:t>
       </w:r>
     </w:p>
     <w:p>
@@ -283,6 +274,7 @@
     <w:sdt>
       <w:sdtPr>
         <w:lock w:val="contentLocked"/>
+        <w:id w:val="742789408"/>
         <w:tag w:val="goog_rdk_0"/>
       </w:sdtPr>
       <w:sdtContent>
@@ -1052,6 +1044,141 @@
         <w:jc w:val="center"/>
         <w:rPr>
           <w:b w:val="1"/>
+          <w:sz w:val="24"/>
+          <w:szCs w:val="24"/>
+        </w:rPr>
+      </w:pPr>
+      <w:r>
+        <w:rPr>
+          <w:rtl w:val="0"/>
+        </w:rPr>
+      </w:r>
+    </w:p>
+    <w:p>
+      <w:pPr>
+        <w:jc w:val="center"/>
+        <w:rPr>
+          <w:b w:val="1"/>
+          <w:sz w:val="24"/>
+          <w:szCs w:val="24"/>
+        </w:rPr>
+      </w:pPr>
+      <w:r>
+        <w:rPr>
+          <w:rtl w:val="0"/>
+        </w:rPr>
+      </w:r>
+    </w:p>
+    <w:p>
+      <w:pPr>
+        <w:jc w:val="center"/>
+        <w:rPr>
+          <w:b w:val="1"/>
+          <w:sz w:val="24"/>
+          <w:szCs w:val="24"/>
+        </w:rPr>
+      </w:pPr>
+      <w:r>
+        <w:rPr>
+          <w:rtl w:val="0"/>
+        </w:rPr>
+      </w:r>
+    </w:p>
+    <w:p>
+      <w:pPr>
+        <w:jc w:val="center"/>
+        <w:rPr>
+          <w:b w:val="1"/>
+          <w:sz w:val="24"/>
+          <w:szCs w:val="24"/>
+        </w:rPr>
+      </w:pPr>
+      <w:r>
+        <w:rPr>
+          <w:rtl w:val="0"/>
+        </w:rPr>
+      </w:r>
+    </w:p>
+    <w:p>
+      <w:pPr>
+        <w:jc w:val="center"/>
+        <w:rPr>
+          <w:b w:val="1"/>
+          <w:sz w:val="24"/>
+          <w:szCs w:val="24"/>
+        </w:rPr>
+      </w:pPr>
+      <w:r>
+        <w:rPr>
+          <w:rtl w:val="0"/>
+        </w:rPr>
+      </w:r>
+    </w:p>
+    <w:p>
+      <w:pPr>
+        <w:jc w:val="center"/>
+        <w:rPr>
+          <w:b w:val="1"/>
+          <w:sz w:val="24"/>
+          <w:szCs w:val="24"/>
+        </w:rPr>
+      </w:pPr>
+      <w:r>
+        <w:rPr>
+          <w:rtl w:val="0"/>
+        </w:rPr>
+      </w:r>
+    </w:p>
+    <w:p>
+      <w:pPr>
+        <w:jc w:val="center"/>
+        <w:rPr>
+          <w:b w:val="1"/>
+          <w:sz w:val="24"/>
+          <w:szCs w:val="24"/>
+        </w:rPr>
+      </w:pPr>
+      <w:r>
+        <w:rPr>
+          <w:rtl w:val="0"/>
+        </w:rPr>
+      </w:r>
+    </w:p>
+    <w:p>
+      <w:pPr>
+        <w:jc w:val="center"/>
+        <w:rPr>
+          <w:b w:val="1"/>
+          <w:sz w:val="24"/>
+          <w:szCs w:val="24"/>
+        </w:rPr>
+      </w:pPr>
+      <w:r>
+        <w:rPr>
+          <w:rtl w:val="0"/>
+        </w:rPr>
+      </w:r>
+    </w:p>
+    <w:p>
+      <w:pPr>
+        <w:jc w:val="center"/>
+        <w:rPr>
+          <w:b w:val="1"/>
+          <w:sz w:val="24"/>
+          <w:szCs w:val="24"/>
+        </w:rPr>
+      </w:pPr>
+      <w:r>
+        <w:rPr>
+          <w:rtl w:val="0"/>
+        </w:rPr>
+      </w:r>
+    </w:p>
+    <w:p>
+      <w:pPr>
+        <w:jc w:val="center"/>
+        <w:rPr>
+          <w:b w:val="1"/>
           <w:sz w:val="26"/>
           <w:szCs w:val="26"/>
         </w:rPr>
@@ -1084,6 +1211,123 @@
           <v:rect style="width:0.0pt;height:1.5pt" o:hr="t" o:hrstd="t" o:hralign="center" fillcolor="#A0A0A0" stroked="f"/>
         </w:pict>
       </w:r>
+      <w:r>
+        <w:rPr>
+          <w:rtl w:val="0"/>
+        </w:rPr>
+      </w:r>
+    </w:p>
+    <w:p>
+      <w:pPr>
+        <w:rPr>
+          <w:b w:val="1"/>
+        </w:rPr>
+      </w:pPr>
+      <w:r>
+        <w:rPr>
+          <w:rtl w:val="0"/>
+        </w:rPr>
+      </w:r>
+    </w:p>
+    <w:p>
+      <w:pPr>
+        <w:rPr/>
+      </w:pPr>
+      <w:r>
+        <w:rPr>
+          <w:b w:val="1"/>
+          <w:rtl w:val="0"/>
+        </w:rPr>
+        <w:t xml:space="preserve">BreakPoint Labs</w:t>
+        <w:tab/>
+        <w:tab/>
+        <w:tab/>
+        <w:t xml:space="preserve">           </w:t>
+      </w:r>
+      <w:r>
+        <w:rPr>
+          <w:rtl w:val="0"/>
+        </w:rPr>
+        <w:t xml:space="preserve">  </w:t>
+      </w:r>
+      <w:r>
+        <w:rPr>
+          <w:rtl w:val="0"/>
+        </w:rPr>
+        <w:t xml:space="preserve">8116 Arlington Blvd, #255 Falls Church, VA 22042</w:t>
+      </w:r>
+      <w:r>
+        <w:rPr>
+          <w:rtl w:val="0"/>
+        </w:rPr>
+      </w:r>
+    </w:p>
+    <w:p>
+      <w:pPr>
+        <w:rPr/>
+      </w:pPr>
+      <w:r>
+        <w:rPr>
+          <w:rtl w:val="0"/>
+        </w:rPr>
+        <w:t xml:space="preserve">Software Engineer</w:t>
+        <w:tab/>
+        <w:tab/>
+        <w:tab/>
+        <w:tab/>
+        <w:t xml:space="preserve">           </w:t>
+        <w:tab/>
+        <w:tab/>
+        <w:t xml:space="preserve">                       March 2025 - Current</w:t>
+      </w:r>
+    </w:p>
+    <w:p>
+      <w:pPr>
+        <w:rPr/>
+      </w:pPr>
+      <w:r>
+        <w:rPr>
+          <w:rtl w:val="0"/>
+        </w:rPr>
+      </w:r>
+    </w:p>
+    <w:p>
+      <w:pPr>
+        <w:ind w:firstLine="720"/>
+        <w:rPr>
+          <w:b w:val="1"/>
+        </w:rPr>
+      </w:pPr>
+      <w:r>
+        <w:rPr>
+          <w:rtl w:val="0"/>
+        </w:rPr>
+        <w:t xml:space="preserve">Worked as a Software Engineer on a small, collaborative team responsible for developing and maintaining a subscriber portal application. Utilized Ruby on Rails for backend development, Docker for containerization, and AWS for cloud infrastructure and deployments. Managed version control and CI/CD pipelines using GitLab, which also served as the primary tool for issue tracking alongside Redmine. Contributed to ongoing feature development, bug resolution, and performance optimization in an agile environment.</w:t>
+      </w:r>
+      <w:r>
+        <w:rPr>
+          <w:rtl w:val="0"/>
+        </w:rPr>
+      </w:r>
+    </w:p>
+    <w:p>
+      <w:pPr>
+        <w:rPr>
+          <w:b w:val="1"/>
+        </w:rPr>
+      </w:pPr>
+      <w:r>
+        <w:rPr>
+          <w:rtl w:val="0"/>
+        </w:rPr>
+      </w:r>
+    </w:p>
+    <w:p>
+      <w:pPr>
+        <w:rPr>
+          <w:b w:val="1"/>
+        </w:rPr>
+      </w:pPr>
       <w:r>
         <w:rPr>
           <w:rtl w:val="0"/>
@@ -1138,7 +1382,7 @@
         <w:t xml:space="preserve">           </w:t>
         <w:tab/>
         <w:tab/>
-        <w:t xml:space="preserve">November 2023 - November 2024</w:t>
+        <w:t xml:space="preserve">    November 2023 - November 2024</w:t>
       </w:r>
     </w:p>
     <w:p>
@@ -1154,9 +1398,7 @@
     <w:p>
       <w:pPr>
         <w:ind w:left="0" w:firstLine="720"/>
-        <w:rPr>
-          <w:b w:val="1"/>
-        </w:rPr>
+        <w:rPr/>
       </w:pPr>
       <w:r>
         <w:rPr>
@@ -1165,6 +1407,12 @@
         <w:t xml:space="preserve">I collaborated with clients to analyze and resolve data-related challenges, focusing on system integration, automation, and reporting. I utilized Python, FME, T-SQL, and Power Automate to streamline data processes, enhance efficiency, and reduce manual tasks. My work involved designing and executing ETL (Extract, Transform, Load) workflows, analyzing both legacy and modern systems, and assisting with field mapping, data migration, and system optimization. I also provided ongoing technical support and training to ensure clients effectively leveraged automation tools and visualizations.</w:t>
         <w:br w:type="textWrapping"/>
       </w:r>
+    </w:p>
+    <w:p>
+      <w:pPr>
+        <w:ind w:left="0" w:firstLine="720"/>
+        <w:rPr/>
+      </w:pPr>
       <w:r>
         <w:rPr>
           <w:rtl w:val="0"/>
@@ -1241,8 +1489,20 @@
           <w:rtl w:val="0"/>
         </w:rPr>
         <w:t xml:space="preserve">As part of an agile team of software engineers, I contributed to the development of a scheduling web application using TypeScript and Telerik/Kendo UI components, with a C# backend. I actively participated in daily standup meetings and collaborated in two-week sprint cycles, ensuring efficient project delivery and continuous improvement. My role involved both front-end and back-end tasks, working closely with team members to meet project goals and deadlines.</w:t>
-        <w:br w:type="textWrapping"/>
-      </w:r>
+      </w:r>
+      <w:r>
+        <w:rPr>
+          <w:rtl w:val="0"/>
+        </w:rPr>
+      </w:r>
+    </w:p>
+    <w:p>
+      <w:pPr>
+        <w:ind w:left="0" w:right="0" w:firstLine="0"/>
+        <w:rPr>
+          <w:b w:val="1"/>
+        </w:rPr>
+      </w:pPr>
       <w:r>
         <w:rPr>
           <w:rtl w:val="0"/>
@@ -1326,7 +1586,17 @@
         <w:rPr>
           <w:rtl w:val="0"/>
         </w:rPr>
-        <w:t xml:space="preserve">As part of a small development team, I helped maintain the business logic for Oracle WAM 1.9 (Work Asset Management) by modifying/creating PL/SQL procedures and triggers to enforce system rules. I played a key role in the upgrade from version 1.9 to 2.3, performing detailed analysis on both the old and new database schemas, conducting field mapping, and outlining essential business logic for the new application. I developed PL/SQL procedures to facilitate data migration from the legacy system to the new one via API calls. Additionally, I created an Oracle APEX application to fill a gap in user functionality, and I contributed by editing and creating XPath scripts and JavaScript files to implement business logic in the new 2.3 application. I also assisted in resolving user-submitted tickets via Remedy, ensuring timely support and issue resolution.</w:t>
+        <w:t xml:space="preserve">As part of a small development team, I helped maintain the business logic for Oracle WAM 1.9 (Work Asset Management), now known as Oracle Utilities by modifying/creating PL/SQL procedures and triggers to enforce system rules. I played a key role in the upgrade from version 1.9 to 2.3, performing detailed analysis on both the old and new database schemas, conducting field mapping, and outlining essential business logic for the new application. I developed PL/SQL procedures to facilitate data migration from the legacy system to the new one via API calls. Additionally, I created an Oracle APEX application to fill a gap in user functionality, and I contributed by editing and creating XPath scripts and JavaScript files to implement business logic in the new 2.3 application. I also assisted in resolving user-submitted tickets via Remedy, ensuring timely support and issue resolution.</w:t>
+      </w:r>
+    </w:p>
+    <w:p>
+      <w:pPr>
+        <w:rPr/>
+      </w:pPr>
+      <w:r>
+        <w:rPr>
+          <w:rtl w:val="0"/>
+        </w:rPr>
       </w:r>
     </w:p>
     <w:p>
@@ -1417,88 +1687,11 @@
     </w:p>
     <w:p>
       <w:pPr>
-        <w:ind w:left="0" w:firstLine="0"/>
-        <w:rPr/>
-      </w:pPr>
-      <w:r>
-        <w:rPr>
-          <w:rtl w:val="0"/>
-        </w:rPr>
-      </w:r>
-    </w:p>
-    <w:p>
-      <w:pPr>
-        <w:ind w:left="0" w:firstLine="0"/>
-        <w:rPr/>
-      </w:pPr>
-      <w:r>
-        <w:rPr>
-          <w:b w:val="1"/>
-          <w:rtl w:val="0"/>
-        </w:rPr>
-        <w:t xml:space="preserve">Frito Lay</w:t>
-        <w:tab/>
-        <w:tab/>
-        <w:tab/>
-        <w:tab/>
-        <w:tab/>
-        <w:tab/>
-        <w:tab/>
-        <w:tab/>
-        <w:tab/>
-        <w:t xml:space="preserve">               </w:t>
-      </w:r>
-      <w:r>
-        <w:rPr>
-          <w:rtl w:val="0"/>
-        </w:rPr>
-        <w:t xml:space="preserve">Frankfort, IN</w:t>
-      </w:r>
-    </w:p>
-    <w:p>
-      <w:pPr>
-        <w:ind w:left="0" w:right="0" w:firstLine="0"/>
-        <w:rPr/>
-      </w:pPr>
-      <w:r>
-        <w:rPr>
-          <w:rtl w:val="0"/>
-        </w:rPr>
-        <w:t xml:space="preserve">Robot Operator</w:t>
-        <w:tab/>
-        <w:tab/>
-        <w:tab/>
-        <w:tab/>
-        <w:tab/>
-        <w:tab/>
-        <w:tab/>
-        <w:t xml:space="preserve">        May, 2016 - March 2020</w:t>
-      </w:r>
-    </w:p>
-    <w:p>
-      <w:pPr>
-        <w:ind w:left="0" w:right="0" w:firstLine="0"/>
-        <w:rPr/>
-      </w:pPr>
-      <w:r>
-        <w:rPr>
-          <w:rtl w:val="0"/>
-        </w:rPr>
-      </w:r>
-    </w:p>
-    <w:p>
-      <w:pPr>
         <w:ind w:left="0" w:firstLine="720"/>
         <w:rPr>
           <w:u w:val="none"/>
         </w:rPr>
       </w:pPr>
-      <w:r>
-        <w:rPr>
-          <w:rtl w:val="0"/>
-        </w:rPr>
-        <w:t xml:space="preserve">Troubleshooting robot faults to minimize downtime and ensure continuous operation. Followed detailed work instructions to perform routine maintenance on robots, ensuring optimal functionality. Managed the assignment of products to the correct pallet board stalls and strategically set up backup stalls to maintain efficiency during crane downtime. Identified and implemented solutions to common faults, quickly restoring robots to full operation.</w:t>
-      </w:r>
       <w:r>
         <w:rPr>
           <w:rtl w:val="0"/>
@@ -1704,7 +1897,7 @@
               <w:rPr>
                 <w:rtl w:val="0"/>
               </w:rPr>
-              <w:t xml:space="preserve">July 2021 - Expired</w:t>
+              <w:t xml:space="preserve">March 30th 2025 - March 30th 2028</w:t>
             </w:r>
           </w:p>
         </w:tc>
@@ -1823,8 +2016,7 @@
               <w:rPr>
                 <w:rtl w:val="0"/>
               </w:rPr>
-              <w:t xml:space="preserve">Secret</w:t>
-              <w:tab/>
+              <w:t xml:space="preserve">TS</w:t>
               <w:tab/>
               <w:tab/>
               <w:tab/>
@@ -2698,7 +2890,7 @@
     <w:name w:val="normal"/>
   </w:style>
   <w:style w:type="table" w:styleId="TableNormal" w:default="1">
-    <w:name w:val="Table Normal"/>
+    <w:name w:val="TableNormal"/>
   </w:style>
   <w:style w:type="paragraph" w:styleId="Heading1">
     <w:name w:val="heading 1"/>

</xml_diff>